<commit_message>
prva faza formalne inspekcije
</commit_message>
<xml_diff>
--- a/Dokumentacija/Faza 03 - Formalna inspekcija/RC-32-001 Log Inspektora 1.docx
+++ b/Dokumentacija/Faza 03 - Formalna inspekcija/RC-32-001 Log Inspektora 1.docx
@@ -1,6 +1,6 @@
 
 <file path=word/document.xml><?xml version="1.0" encoding="utf-8"?>
-<w:document xmlns:wpc="http://schemas.microsoft.com/office/word/2010/wordprocessingCanvas" xmlns:cx="http://schemas.microsoft.com/office/drawing/2014/chartex" xmlns:cx1="http://schemas.microsoft.com/office/drawing/2015/9/8/chartex" xmlns:cx2="http://schemas.microsoft.com/office/drawing/2015/10/21/chartex" xmlns:cx3="http://schemas.microsoft.com/office/drawing/2016/5/9/chartex" xmlns:cx4="http://schemas.microsoft.com/office/drawing/2016/5/10/chartex" xmlns:cx5="http://schemas.microsoft.com/office/drawing/2016/5/11/chartex" xmlns:cx6="http://schemas.microsoft.com/office/drawing/2016/5/12/chartex" xmlns:cx7="http://schemas.microsoft.com/office/drawing/2016/5/13/chartex" xmlns:cx8="http://schemas.microsoft.com/office/drawing/2016/5/14/chartex" xmlns:mc="http://schemas.openxmlformats.org/markup-compatibility/2006" xmlns:aink="http://schemas.microsoft.com/office/drawing/2016/ink" xmlns:am3d="http://schemas.microsoft.com/office/drawing/2017/model3d" xmlns:o="urn:schemas-microsoft-com:office:office" xmlns:r="http://schemas.openxmlformats.org/officeDocument/2006/relationships" xmlns:m="http://schemas.openxmlformats.org/officeDocument/2006/math" xmlns:v="urn:schemas-microsoft-com:vml" xmlns:wp14="http://schemas.microsoft.com/office/word/2010/wordprocessingDrawing" xmlns:wp="http://schemas.openxmlformats.org/drawingml/2006/wordprocessingDrawing" xmlns:w10="urn:schemas-microsoft-com:office:word" xmlns:w="http://schemas.openxmlformats.org/wordprocessingml/2006/main" xmlns:w14="http://schemas.microsoft.com/office/word/2010/wordml" xmlns:w15="http://schemas.microsoft.com/office/word/2012/wordml" xmlns:w16cex="http://schemas.microsoft.com/office/word/2018/wordml/cex" xmlns:w16cid="http://schemas.microsoft.com/office/word/2016/wordml/cid" xmlns:w16="http://schemas.microsoft.com/office/word/2018/wordml" xmlns:w16se="http://schemas.microsoft.com/office/word/2015/wordml/symex" xmlns:wpg="http://schemas.microsoft.com/office/word/2010/wordprocessingGroup" xmlns:wpi="http://schemas.microsoft.com/office/word/2010/wordprocessingInk" xmlns:wne="http://schemas.microsoft.com/office/word/2006/wordml" xmlns:wps="http://schemas.microsoft.com/office/word/2010/wordprocessingShape" mc:Ignorable="w14 w15 w16se w16cid w16 w16cex wp14">
+<w:document xmlns:wpc="http://schemas.microsoft.com/office/word/2010/wordprocessingCanvas" xmlns:cx="http://schemas.microsoft.com/office/drawing/2014/chartex" xmlns:cx1="http://schemas.microsoft.com/office/drawing/2015/9/8/chartex" xmlns:cx2="http://schemas.microsoft.com/office/drawing/2015/10/21/chartex" xmlns:cx3="http://schemas.microsoft.com/office/drawing/2016/5/9/chartex" xmlns:cx4="http://schemas.microsoft.com/office/drawing/2016/5/10/chartex" xmlns:cx5="http://schemas.microsoft.com/office/drawing/2016/5/11/chartex" xmlns:cx6="http://schemas.microsoft.com/office/drawing/2016/5/12/chartex" xmlns:cx7="http://schemas.microsoft.com/office/drawing/2016/5/13/chartex" xmlns:cx8="http://schemas.microsoft.com/office/drawing/2016/5/14/chartex" xmlns:mc="http://schemas.openxmlformats.org/markup-compatibility/2006" xmlns:aink="http://schemas.microsoft.com/office/drawing/2016/ink" xmlns:am3d="http://schemas.microsoft.com/office/drawing/2017/model3d" xmlns:o="urn:schemas-microsoft-com:office:office" xmlns:r="http://schemas.openxmlformats.org/officeDocument/2006/relationships" xmlns:m="http://schemas.openxmlformats.org/officeDocument/2006/math" xmlns:v="urn:schemas-microsoft-com:vml" xmlns:wp14="http://schemas.microsoft.com/office/word/2010/wordprocessingDrawing" xmlns:wp="http://schemas.openxmlformats.org/drawingml/2006/wordprocessingDrawing" xmlns:w10="urn:schemas-microsoft-com:office:word" xmlns:w="http://schemas.openxmlformats.org/wordprocessingml/2006/main" xmlns:w14="http://schemas.microsoft.com/office/word/2010/wordml" xmlns:w15="http://schemas.microsoft.com/office/word/2012/wordml" xmlns:w16cid="http://schemas.microsoft.com/office/word/2016/wordml/cid" xmlns:w16se="http://schemas.microsoft.com/office/word/2015/wordml/symex" xmlns:wpg="http://schemas.microsoft.com/office/word/2010/wordprocessingGroup" xmlns:wpi="http://schemas.microsoft.com/office/word/2010/wordprocessingInk" xmlns:wne="http://schemas.microsoft.com/office/word/2006/wordml" xmlns:wps="http://schemas.microsoft.com/office/word/2010/wordprocessingShape" mc:Ignorable="w14 w15 w16se w16cid wp14">
   <w:body>
     <w:tbl>
       <w:tblPr>
@@ -167,7 +167,7 @@
                 <w:sz w:val="24"/>
                 <w:lang w:val="sr-Latn-RS"/>
               </w:rPr>
-              <w:t>1</w:t>
+              <w:t>2</w:t>
             </w:r>
           </w:p>
         </w:tc>
@@ -979,8 +979,6 @@
               </w:rPr>
               <w:sym w:font="Wingdings" w:char="F0FE"/>
             </w:r>
-            <w:bookmarkStart w:id="3" w:name="_GoBack"/>
-            <w:bookmarkEnd w:id="3"/>
             <w:r>
               <w:rPr>
                 <w:sz w:val="24"/>
@@ -1237,7 +1235,7 @@
                 <w:highlight w:val="red"/>
                 <w:lang w:val="sr-Latn-RS"/>
               </w:rPr>
-              <w:t>?</w:t>
+              <w:t>1</w:t>
             </w:r>
           </w:p>
         </w:tc>
@@ -1265,7 +1263,7 @@
                 <w:highlight w:val="red"/>
                 <w:lang w:val="sr-Latn-RS"/>
               </w:rPr>
-              <w:t>?</w:t>
+              <w:t>3</w:t>
             </w:r>
           </w:p>
         </w:tc>
@@ -1739,7 +1737,7 @@
           <w:p>
             <w:pPr>
               <w:tabs>
-                <w:tab w:val="left" w:pos="2880"/>
+                <w:tab w:val="left" w:pos="499"/>
               </w:tabs>
               <w:rPr>
                 <w:sz w:val="24"/>
@@ -1749,10 +1747,9 @@
             <w:r>
               <w:rPr>
                 <w:sz w:val="24"/>
-                <w:highlight w:val="red"/>
-                <w:lang w:val="sr-Latn-RS"/>
-              </w:rPr>
-              <w:t>?</w:t>
+                <w:lang w:val="sr-Latn-RS"/>
+              </w:rPr>
+              <w:t>18</w:t>
             </w:r>
           </w:p>
         </w:tc>
@@ -1868,10 +1865,9 @@
             <w:r>
               <w:rPr>
                 <w:sz w:val="24"/>
-                <w:highlight w:val="red"/>
-                <w:lang w:val="sr-Latn-RS"/>
-              </w:rPr>
-              <w:t>?</w:t>
+                <w:lang w:val="sr-Latn-RS"/>
+              </w:rPr>
+              <w:t>4</w:t>
             </w:r>
           </w:p>
         </w:tc>
@@ -1987,10 +1983,9 @@
             <w:r>
               <w:rPr>
                 <w:sz w:val="24"/>
-                <w:highlight w:val="red"/>
-                <w:lang w:val="sr-Latn-RS"/>
-              </w:rPr>
-              <w:t>?</w:t>
+                <w:lang w:val="sr-Latn-RS"/>
+              </w:rPr>
+              <w:t>0</w:t>
             </w:r>
           </w:p>
         </w:tc>
@@ -2109,10 +2104,9 @@
             <w:r>
               <w:rPr>
                 <w:sz w:val="24"/>
-                <w:highlight w:val="red"/>
-                <w:lang w:val="sr-Latn-RS"/>
-              </w:rPr>
-              <w:t>?</w:t>
+                <w:lang w:val="sr-Latn-RS"/>
+              </w:rPr>
+              <w:t>22</w:t>
             </w:r>
           </w:p>
         </w:tc>
@@ -2212,13 +2206,24 @@
                 <w:szCs w:val="18"/>
                 <w:lang w:val="en-GB"/>
               </w:rPr>
-              <w:t>:ve</w:t>
-            </w:r>
+              <w:t>:</w:t>
+            </w:r>
+            <w:proofErr w:type="spellStart"/>
             <w:r>
               <w:rPr>
                 <w:b/>
                 <w:sz w:val="18"/>
                 <w:szCs w:val="18"/>
+                <w:lang w:val="en-GB"/>
+              </w:rPr>
+              <w:t>ve</w:t>
+            </w:r>
+            <w:proofErr w:type="spellEnd"/>
+            <w:r>
+              <w:rPr>
+                <w:b/>
+                <w:sz w:val="18"/>
+                <w:szCs w:val="18"/>
                 <w:lang w:val="sr-Latn-RS"/>
               </w:rPr>
               <w:t>ći, m</w:t>
@@ -2230,8 +2235,39 @@
                 <w:szCs w:val="18"/>
                 <w:lang w:val="en-GB"/>
               </w:rPr>
-              <w:t>:manji, o:otvorena pitanja</w:t>
-            </w:r>
+              <w:t>:</w:t>
+            </w:r>
+            <w:proofErr w:type="spellStart"/>
+            <w:r>
+              <w:rPr>
+                <w:b/>
+                <w:sz w:val="18"/>
+                <w:szCs w:val="18"/>
+                <w:lang w:val="en-GB"/>
+              </w:rPr>
+              <w:t>manji</w:t>
+            </w:r>
+            <w:proofErr w:type="spellEnd"/>
+            <w:r>
+              <w:rPr>
+                <w:b/>
+                <w:sz w:val="18"/>
+                <w:szCs w:val="18"/>
+                <w:lang w:val="en-GB"/>
+              </w:rPr>
+              <w:t xml:space="preserve">, o:otvorena </w:t>
+            </w:r>
+            <w:proofErr w:type="spellStart"/>
+            <w:r>
+              <w:rPr>
+                <w:b/>
+                <w:sz w:val="18"/>
+                <w:szCs w:val="18"/>
+                <w:lang w:val="en-GB"/>
+              </w:rPr>
+              <w:t>pitanja</w:t>
+            </w:r>
+            <w:proofErr w:type="spellEnd"/>
           </w:p>
         </w:tc>
       </w:tr>
@@ -2547,10 +2583,17 @@
               <w:rPr>
                 <w:sz w:val="18"/>
                 <w:szCs w:val="18"/>
-                <w:highlight w:val="red"/>
-                <w:lang w:val="sr-Latn-RS"/>
-              </w:rPr>
-              <w:t>SSU Agenta.doc</w:t>
+                <w:lang w:val="sr-Latn-RS"/>
+              </w:rPr>
+              <w:t xml:space="preserve">SSU </w:t>
+            </w:r>
+            <w:r>
+              <w:rPr>
+                <w:sz w:val="18"/>
+                <w:szCs w:val="18"/>
+                <w:lang w:val="sr-Latn-RS"/>
+              </w:rPr>
+              <w:t>05 – pravljenje spila.docx</w:t>
             </w:r>
           </w:p>
         </w:tc>
@@ -2579,10 +2622,33 @@
               <w:rPr>
                 <w:sz w:val="18"/>
                 <w:szCs w:val="18"/>
-                <w:highlight w:val="red"/>
-                <w:lang w:val="sr-Latn-RS"/>
-              </w:rPr>
-              <w:t>tačka 2.2.1,  prototip ne odgovara SSU, jer se u prototipu ne dobijaju podaci o agentu, već stranica za pretraživanje ponude.</w:t>
+                <w:lang w:val="sr-Latn-RS"/>
+              </w:rPr>
+              <w:t>Tačka 2.1 (</w:t>
+            </w:r>
+            <w:r>
+              <w:rPr>
+                <w:sz w:val="18"/>
+                <w:szCs w:val="18"/>
+                <w:lang w:val="sr-Latn-RS"/>
+              </w:rPr>
+              <w:t>Kratak opis</w:t>
+            </w:r>
+            <w:r>
+              <w:rPr>
+                <w:sz w:val="18"/>
+                <w:szCs w:val="18"/>
+                <w:lang w:val="sr-Latn-RS"/>
+              </w:rPr>
+              <w:t>)</w:t>
+            </w:r>
+            <w:r>
+              <w:rPr>
+                <w:sz w:val="18"/>
+                <w:szCs w:val="18"/>
+                <w:lang w:val="sr-Latn-RS"/>
+              </w:rPr>
+              <w:t xml:space="preserve"> i tačka 2.2.2, u kratkom opisu kaže da broj karata u špilu može biti 0, a u 2.2.2 kaže da je neuspešan scenarijo ako nema nijedne karte u špilu</w:t>
             </w:r>
           </w:p>
         </w:tc>
@@ -2605,6 +2671,14 @@
                 <w:lang w:val="sr-Latn-RS"/>
               </w:rPr>
             </w:pPr>
+            <w:r>
+              <w:rPr>
+                <w:sz w:val="16"/>
+                <w:szCs w:val="16"/>
+                <w:lang w:val="sr-Latn-RS"/>
+              </w:rPr>
+              <w:t>X</w:t>
+            </w:r>
           </w:p>
         </w:tc>
         <w:tc>
@@ -2625,15 +2699,6 @@
                 <w:lang w:val="sr-Latn-RS"/>
               </w:rPr>
             </w:pPr>
-            <w:r>
-              <w:rPr>
-                <w:sz w:val="16"/>
-                <w:szCs w:val="16"/>
-                <w:highlight w:val="red"/>
-                <w:lang w:val="sr-Latn-RS"/>
-              </w:rPr>
-              <w:t>X</w:t>
-            </w:r>
           </w:p>
         </w:tc>
         <w:tc>
@@ -2679,6 +2744,14 @@
                 <w:lang w:val="sr-Latn-RS"/>
               </w:rPr>
             </w:pPr>
+            <w:r>
+              <w:rPr>
+                <w:sz w:val="16"/>
+                <w:szCs w:val="16"/>
+                <w:lang w:val="sr-Latn-RS"/>
+              </w:rPr>
+              <w:t>02</w:t>
+            </w:r>
           </w:p>
         </w:tc>
         <w:tc>
@@ -2723,6 +2796,14 @@
                 <w:lang w:val="sr-Latn-RS"/>
               </w:rPr>
             </w:pPr>
+            <w:r>
+              <w:rPr>
+                <w:sz w:val="18"/>
+                <w:szCs w:val="18"/>
+                <w:lang w:val="sr-Latn-RS"/>
+              </w:rPr>
+              <w:t>SSU 05 – pravljenje spila.docx</w:t>
+            </w:r>
           </w:p>
         </w:tc>
         <w:tc>
@@ -2745,6 +2826,30 @@
                 <w:lang w:val="sr-Latn-RS"/>
               </w:rPr>
             </w:pPr>
+            <w:r>
+              <w:rPr>
+                <w:sz w:val="18"/>
+                <w:szCs w:val="18"/>
+                <w:lang w:val="sr-Latn-RS"/>
+              </w:rPr>
+              <w:t>Tačka 2.2.1 koraci nisu dovoljno detaljno opisani, nije opisan način na koji se bira globalno pravilo ili karta, ni kako se prave dodatna pravila</w:t>
+            </w:r>
+            <w:r>
+              <w:rPr>
+                <w:sz w:val="18"/>
+                <w:szCs w:val="18"/>
+                <w:lang w:val="sr-Latn-RS"/>
+              </w:rPr>
+              <w:t xml:space="preserve"> ni na šta se ona odnose, da li se ona vezuju za specifičnu kartu i na koji način</w:t>
+            </w:r>
+            <w:r>
+              <w:rPr>
+                <w:sz w:val="18"/>
+                <w:szCs w:val="18"/>
+                <w:lang w:val="sr-Latn-RS"/>
+              </w:rPr>
+              <w:t>, nigde se ne unosi konkretan br karti, kako se odredjuje (ima na prototipu nema u dokumentaciji) u prototipu postoji naziv pravila, a u dokumentaaciji nikada ne pominje dodavanje naziva pravila, da li dugme Save čuva samo jedno pravilo ili ceo špil, na koji način se dodaju dodatna pravila, nama „add rule“</w:t>
+            </w:r>
           </w:p>
         </w:tc>
         <w:tc>
@@ -2760,12 +2865,21 @@
           <w:p>
             <w:pPr>
               <w:spacing w:before="40" w:after="40"/>
-              <w:rPr>
-                <w:sz w:val="16"/>
-                <w:szCs w:val="16"/>
-                <w:lang w:val="sr-Latn-RS"/>
-              </w:rPr>
-            </w:pPr>
+              <w:jc w:val="center"/>
+              <w:rPr>
+                <w:sz w:val="16"/>
+                <w:szCs w:val="16"/>
+                <w:lang w:val="sr-Latn-RS"/>
+              </w:rPr>
+            </w:pPr>
+            <w:r>
+              <w:rPr>
+                <w:sz w:val="16"/>
+                <w:szCs w:val="16"/>
+                <w:lang w:val="sr-Latn-RS"/>
+              </w:rPr>
+              <w:t>X</w:t>
+            </w:r>
           </w:p>
         </w:tc>
         <w:tc>
@@ -2831,6 +2945,14 @@
                 <w:lang w:val="sr-Latn-RS"/>
               </w:rPr>
             </w:pPr>
+            <w:r>
+              <w:rPr>
+                <w:sz w:val="16"/>
+                <w:szCs w:val="16"/>
+                <w:lang w:val="sr-Latn-RS"/>
+              </w:rPr>
+              <w:t>03</w:t>
+            </w:r>
           </w:p>
         </w:tc>
         <w:tc>
@@ -2875,6 +2997,14 @@
                 <w:lang w:val="sr-Latn-RS"/>
               </w:rPr>
             </w:pPr>
+            <w:r>
+              <w:rPr>
+                <w:sz w:val="18"/>
+                <w:szCs w:val="18"/>
+                <w:lang w:val="sr-Latn-RS"/>
+              </w:rPr>
+              <w:t>SSU 05 – pravljenje spila.docx</w:t>
+            </w:r>
           </w:p>
         </w:tc>
         <w:tc>
@@ -2897,6 +3027,14 @@
                 <w:lang w:val="sr-Latn-RS"/>
               </w:rPr>
             </w:pPr>
+            <w:r>
+              <w:rPr>
+                <w:sz w:val="18"/>
+                <w:szCs w:val="18"/>
+                <w:lang w:val="sr-Latn-RS"/>
+              </w:rPr>
+              <w:t>Tačke 2.2.2, 2.2.3 i 2.2.4 nije navedeno na koji korak se korisnik vraća nakon ovog neuspešnog scenarija</w:t>
+            </w:r>
           </w:p>
         </w:tc>
         <w:tc>
@@ -2918,6 +3056,14 @@
                 <w:lang w:val="sr-Latn-RS"/>
               </w:rPr>
             </w:pPr>
+            <w:r>
+              <w:rPr>
+                <w:sz w:val="16"/>
+                <w:szCs w:val="16"/>
+                <w:lang w:val="sr-Latn-RS"/>
+              </w:rPr>
+              <w:t>X</w:t>
+            </w:r>
           </w:p>
         </w:tc>
         <w:tc>
@@ -2983,6 +3129,14 @@
                 <w:lang w:val="sr-Latn-RS"/>
               </w:rPr>
             </w:pPr>
+            <w:r>
+              <w:rPr>
+                <w:sz w:val="16"/>
+                <w:szCs w:val="16"/>
+                <w:lang w:val="sr-Latn-RS"/>
+              </w:rPr>
+              <w:t>04</w:t>
+            </w:r>
           </w:p>
         </w:tc>
         <w:tc>
@@ -3027,6 +3181,40 @@
                 <w:lang w:val="sr-Latn-RS"/>
               </w:rPr>
             </w:pPr>
+            <w:r>
+              <w:rPr>
+                <w:sz w:val="18"/>
+                <w:szCs w:val="18"/>
+                <w:lang w:val="sr-Latn-RS"/>
+              </w:rPr>
+              <w:t>SSU 05 – pravljenje spila.docx</w:t>
+            </w:r>
+            <w:r>
+              <w:rPr>
+                <w:sz w:val="18"/>
+                <w:szCs w:val="18"/>
+                <w:lang w:val="sr-Latn-RS"/>
+              </w:rPr>
+              <w:t xml:space="preserve"> i </w:t>
+            </w:r>
+          </w:p>
+          <w:p>
+            <w:pPr>
+              <w:spacing w:before="40" w:after="40"/>
+              <w:rPr>
+                <w:sz w:val="18"/>
+                <w:szCs w:val="18"/>
+                <w:lang w:val="sr-Latn-RS"/>
+              </w:rPr>
+            </w:pPr>
+            <w:r>
+              <w:rPr>
+                <w:sz w:val="18"/>
+                <w:szCs w:val="18"/>
+                <w:lang w:val="sr-Latn-RS"/>
+              </w:rPr>
+              <w:t>SSU 07 – ocenjivanje spilova.docx</w:t>
+            </w:r>
           </w:p>
         </w:tc>
         <w:tc>
@@ -3049,6 +3237,30 @@
                 <w:lang w:val="sr-Latn-RS"/>
               </w:rPr>
             </w:pPr>
+            <w:r>
+              <w:rPr>
+                <w:sz w:val="18"/>
+                <w:szCs w:val="18"/>
+                <w:lang w:val="sr-Latn-RS"/>
+              </w:rPr>
+              <w:t>Tačka 2.1, nije potrebno navoditi „</w:t>
+            </w:r>
+            <w:r>
+              <w:rPr>
+                <w:sz w:val="18"/>
+                <w:szCs w:val="18"/>
+                <w:lang w:val="sr-Latn-RS"/>
+              </w:rPr>
+              <w:t>(Ovo je iz projektnog zadatka)</w:t>
+            </w:r>
+            <w:r>
+              <w:rPr>
+                <w:sz w:val="18"/>
+                <w:szCs w:val="18"/>
+                <w:lang w:val="sr-Latn-RS"/>
+              </w:rPr>
+              <w:t>“</w:t>
+            </w:r>
           </w:p>
         </w:tc>
         <w:tc>
@@ -3090,6 +3302,14 @@
                 <w:lang w:val="sr-Latn-RS"/>
               </w:rPr>
             </w:pPr>
+            <w:r>
+              <w:rPr>
+                <w:sz w:val="16"/>
+                <w:szCs w:val="16"/>
+                <w:lang w:val="sr-Latn-RS"/>
+              </w:rPr>
+              <w:t>X</w:t>
+            </w:r>
           </w:p>
         </w:tc>
         <w:tc>
@@ -3135,6 +3355,14 @@
                 <w:lang w:val="sr-Latn-RS"/>
               </w:rPr>
             </w:pPr>
+            <w:r>
+              <w:rPr>
+                <w:sz w:val="16"/>
+                <w:szCs w:val="16"/>
+                <w:lang w:val="sr-Latn-RS"/>
+              </w:rPr>
+              <w:t>05</w:t>
+            </w:r>
           </w:p>
         </w:tc>
         <w:tc>
@@ -3179,6 +3407,14 @@
                 <w:lang w:val="sr-Latn-RS"/>
               </w:rPr>
             </w:pPr>
+            <w:r>
+              <w:rPr>
+                <w:sz w:val="18"/>
+                <w:szCs w:val="18"/>
+                <w:lang w:val="sr-Latn-RS"/>
+              </w:rPr>
+              <w:t>SSU 06 – listanje spilova.docx</w:t>
+            </w:r>
           </w:p>
         </w:tc>
         <w:tc>
@@ -3201,6 +3437,22 @@
                 <w:lang w:val="sr-Latn-RS"/>
               </w:rPr>
             </w:pPr>
+            <w:r>
+              <w:rPr>
+                <w:sz w:val="18"/>
+                <w:szCs w:val="18"/>
+                <w:lang w:val="sr-Latn-RS"/>
+              </w:rPr>
+              <w:t xml:space="preserve">Opis funkcionalnosti nije usaglašen sa dokumentacijom, kratak opis unutar ovog ssu dokumenta nije saglasan sa kratkim opisom te funkcionalnosti u fajlu </w:t>
+            </w:r>
+            <w:r>
+              <w:rPr>
+                <w:sz w:val="18"/>
+                <w:szCs w:val="18"/>
+                <w:lang w:val="sr-Latn-RS"/>
+              </w:rPr>
+              <w:t>Rulset.docx</w:t>
+            </w:r>
           </w:p>
         </w:tc>
         <w:tc>
@@ -3222,6 +3474,14 @@
                 <w:lang w:val="sr-Latn-RS"/>
               </w:rPr>
             </w:pPr>
+            <w:r>
+              <w:rPr>
+                <w:sz w:val="16"/>
+                <w:szCs w:val="16"/>
+                <w:lang w:val="sr-Latn-RS"/>
+              </w:rPr>
+              <w:t>X</w:t>
+            </w:r>
           </w:p>
         </w:tc>
         <w:tc>
@@ -3287,6 +3547,14 @@
                 <w:lang w:val="sr-Latn-RS"/>
               </w:rPr>
             </w:pPr>
+            <w:r>
+              <w:rPr>
+                <w:sz w:val="16"/>
+                <w:szCs w:val="16"/>
+                <w:lang w:val="sr-Latn-RS"/>
+              </w:rPr>
+              <w:t>06</w:t>
+            </w:r>
           </w:p>
         </w:tc>
         <w:tc>
@@ -3331,6 +3599,14 @@
                 <w:lang w:val="sr-Latn-RS"/>
               </w:rPr>
             </w:pPr>
+            <w:r>
+              <w:rPr>
+                <w:sz w:val="18"/>
+                <w:szCs w:val="18"/>
+                <w:lang w:val="sr-Latn-RS"/>
+              </w:rPr>
+              <w:t>SSU 06 – listanje spilova.docx</w:t>
+            </w:r>
           </w:p>
         </w:tc>
         <w:tc>
@@ -3353,6 +3629,14 @@
                 <w:lang w:val="sr-Latn-RS"/>
               </w:rPr>
             </w:pPr>
+            <w:r>
+              <w:rPr>
+                <w:sz w:val="18"/>
+                <w:szCs w:val="18"/>
+                <w:lang w:val="sr-Latn-RS"/>
+              </w:rPr>
+              <w:t>Tačka 2.4 kaže da ne postoje preduslovi i tačka 2.5 kaže da nema posledica, a tačka 2.1 kaže da špil može da se zapamti, da li korisnik koji nije prijavljen može da zapamti špil, na koji način i gde se pamti špil?</w:t>
+            </w:r>
           </w:p>
         </w:tc>
         <w:tc>
@@ -3374,6 +3658,14 @@
                 <w:lang w:val="sr-Latn-RS"/>
               </w:rPr>
             </w:pPr>
+            <w:r>
+              <w:rPr>
+                <w:sz w:val="16"/>
+                <w:szCs w:val="16"/>
+                <w:lang w:val="sr-Latn-RS"/>
+              </w:rPr>
+              <w:t>X</w:t>
+            </w:r>
           </w:p>
         </w:tc>
         <w:tc>
@@ -3439,6 +3731,14 @@
                 <w:lang w:val="sr-Latn-RS"/>
               </w:rPr>
             </w:pPr>
+            <w:r>
+              <w:rPr>
+                <w:sz w:val="16"/>
+                <w:szCs w:val="16"/>
+                <w:lang w:val="sr-Latn-RS"/>
+              </w:rPr>
+              <w:t>07</w:t>
+            </w:r>
           </w:p>
         </w:tc>
         <w:tc>
@@ -3483,6 +3783,14 @@
                 <w:lang w:val="sr-Latn-RS"/>
               </w:rPr>
             </w:pPr>
+            <w:r>
+              <w:rPr>
+                <w:sz w:val="18"/>
+                <w:szCs w:val="18"/>
+                <w:lang w:val="sr-Latn-RS"/>
+              </w:rPr>
+              <w:t>SSU 06 – listanje spilova.docx</w:t>
+            </w:r>
           </w:p>
         </w:tc>
         <w:tc>
@@ -3505,6 +3813,14 @@
                 <w:lang w:val="sr-Latn-RS"/>
               </w:rPr>
             </w:pPr>
+            <w:r>
+              <w:rPr>
+                <w:sz w:val="18"/>
+                <w:szCs w:val="18"/>
+                <w:lang w:val="sr-Latn-RS"/>
+              </w:rPr>
+              <w:t>Tačka 2.2.1 korak 1, šta se tačno prikazuje, koje informacije o špilu korisnik vidi</w:t>
+            </w:r>
           </w:p>
         </w:tc>
         <w:tc>
@@ -3526,6 +3842,14 @@
                 <w:lang w:val="sr-Latn-RS"/>
               </w:rPr>
             </w:pPr>
+            <w:r>
+              <w:rPr>
+                <w:sz w:val="16"/>
+                <w:szCs w:val="16"/>
+                <w:lang w:val="sr-Latn-RS"/>
+              </w:rPr>
+              <w:t>X</w:t>
+            </w:r>
           </w:p>
         </w:tc>
         <w:tc>
@@ -3591,6 +3915,14 @@
                 <w:lang w:val="sr-Latn-RS"/>
               </w:rPr>
             </w:pPr>
+            <w:r>
+              <w:rPr>
+                <w:sz w:val="16"/>
+                <w:szCs w:val="16"/>
+                <w:lang w:val="sr-Latn-RS"/>
+              </w:rPr>
+              <w:t>08</w:t>
+            </w:r>
           </w:p>
         </w:tc>
         <w:tc>
@@ -3635,6 +3967,14 @@
                 <w:lang w:val="sr-Latn-RS"/>
               </w:rPr>
             </w:pPr>
+            <w:r>
+              <w:rPr>
+                <w:sz w:val="18"/>
+                <w:szCs w:val="18"/>
+                <w:lang w:val="sr-Latn-RS"/>
+              </w:rPr>
+              <w:t>SSU 06 – listanje spilova.docx</w:t>
+            </w:r>
           </w:p>
         </w:tc>
         <w:tc>
@@ -3657,6 +3997,22 @@
                 <w:lang w:val="sr-Latn-RS"/>
               </w:rPr>
             </w:pPr>
+            <w:r>
+              <w:rPr>
+                <w:sz w:val="18"/>
+                <w:szCs w:val="18"/>
+                <w:lang w:val="sr-Latn-RS"/>
+              </w:rPr>
+              <w:t>Tačka 2.2.1 korak 2, ključne reči se odnose na šta, koji podatak se tačno pretražuje</w:t>
+            </w:r>
+            <w:r>
+              <w:rPr>
+                <w:sz w:val="18"/>
+                <w:szCs w:val="18"/>
+                <w:lang w:val="sr-Latn-RS"/>
+              </w:rPr>
+              <w:t>, gde se upisuje ključna reč</w:t>
+            </w:r>
           </w:p>
         </w:tc>
         <w:tc>
@@ -3678,6 +4034,14 @@
                 <w:lang w:val="sr-Latn-RS"/>
               </w:rPr>
             </w:pPr>
+            <w:r>
+              <w:rPr>
+                <w:sz w:val="16"/>
+                <w:szCs w:val="16"/>
+                <w:lang w:val="sr-Latn-RS"/>
+              </w:rPr>
+              <w:t>X</w:t>
+            </w:r>
           </w:p>
         </w:tc>
         <w:tc>
@@ -3743,6 +4107,14 @@
                 <w:lang w:val="sr-Latn-RS"/>
               </w:rPr>
             </w:pPr>
+            <w:r>
+              <w:rPr>
+                <w:sz w:val="16"/>
+                <w:szCs w:val="16"/>
+                <w:lang w:val="sr-Latn-RS"/>
+              </w:rPr>
+              <w:t>09</w:t>
+            </w:r>
           </w:p>
         </w:tc>
         <w:tc>
@@ -3787,6 +4159,14 @@
                 <w:lang w:val="sr-Latn-RS"/>
               </w:rPr>
             </w:pPr>
+            <w:r>
+              <w:rPr>
+                <w:sz w:val="18"/>
+                <w:szCs w:val="18"/>
+                <w:lang w:val="sr-Latn-RS"/>
+              </w:rPr>
+              <w:t>SSU 06 – listanje spilova.docx</w:t>
+            </w:r>
           </w:p>
         </w:tc>
         <w:tc>
@@ -3809,6 +4189,38 @@
                 <w:lang w:val="sr-Latn-RS"/>
               </w:rPr>
             </w:pPr>
+            <w:r>
+              <w:rPr>
+                <w:sz w:val="18"/>
+                <w:szCs w:val="18"/>
+                <w:lang w:val="sr-Latn-RS"/>
+              </w:rPr>
+              <w:t xml:space="preserve">Tačka 2.1, kaže da </w:t>
+            </w:r>
+            <w:r>
+              <w:rPr>
+                <w:sz w:val="18"/>
+                <w:szCs w:val="18"/>
+                <w:lang w:val="sr-Latn-RS"/>
+              </w:rPr>
+              <w:t xml:space="preserve">korisnik </w:t>
+            </w:r>
+            <w:r>
+              <w:rPr>
+                <w:sz w:val="18"/>
+                <w:szCs w:val="18"/>
+                <w:lang w:val="sr-Latn-RS"/>
+              </w:rPr>
+              <w:t>može da selektuje špil i tako ga pogleda, to nigde nije opisano unutar toka događaja</w:t>
+            </w:r>
+            <w:r>
+              <w:rPr>
+                <w:sz w:val="18"/>
+                <w:szCs w:val="18"/>
+                <w:lang w:val="sr-Latn-RS"/>
+              </w:rPr>
+              <w:t xml:space="preserve">, koje dodatne informacije o špilu dobija time </w:t>
+            </w:r>
           </w:p>
         </w:tc>
         <w:tc>
@@ -3830,6 +4242,14 @@
                 <w:lang w:val="sr-Latn-RS"/>
               </w:rPr>
             </w:pPr>
+            <w:r>
+              <w:rPr>
+                <w:sz w:val="16"/>
+                <w:szCs w:val="16"/>
+                <w:lang w:val="sr-Latn-RS"/>
+              </w:rPr>
+              <w:t>X</w:t>
+            </w:r>
           </w:p>
         </w:tc>
         <w:tc>
@@ -3895,6 +4315,14 @@
                 <w:lang w:val="sr-Latn-RS"/>
               </w:rPr>
             </w:pPr>
+            <w:r>
+              <w:rPr>
+                <w:sz w:val="16"/>
+                <w:szCs w:val="16"/>
+                <w:lang w:val="sr-Latn-RS"/>
+              </w:rPr>
+              <w:t>10</w:t>
+            </w:r>
           </w:p>
         </w:tc>
         <w:tc>
@@ -3939,6 +4367,14 @@
                 <w:lang w:val="sr-Latn-RS"/>
               </w:rPr>
             </w:pPr>
+            <w:r>
+              <w:rPr>
+                <w:sz w:val="18"/>
+                <w:szCs w:val="18"/>
+                <w:lang w:val="sr-Latn-RS"/>
+              </w:rPr>
+              <w:t>SSU 06 – listanje spilova.docx</w:t>
+            </w:r>
           </w:p>
         </w:tc>
         <w:tc>
@@ -3961,6 +4397,14 @@
                 <w:lang w:val="sr-Latn-RS"/>
               </w:rPr>
             </w:pPr>
+            <w:r>
+              <w:rPr>
+                <w:sz w:val="18"/>
+                <w:szCs w:val="18"/>
+                <w:lang w:val="sr-Latn-RS"/>
+              </w:rPr>
+              <w:t>U fajlu Rules.docx u opisu date funkcionalnosti piše da se listaju sopstveni špilovi, ali to ograničenje se ne pominje u ovom fajlu</w:t>
+            </w:r>
           </w:p>
         </w:tc>
         <w:tc>
@@ -3982,6 +4426,14 @@
                 <w:lang w:val="sr-Latn-RS"/>
               </w:rPr>
             </w:pPr>
+            <w:r>
+              <w:rPr>
+                <w:sz w:val="16"/>
+                <w:szCs w:val="16"/>
+                <w:lang w:val="sr-Latn-RS"/>
+              </w:rPr>
+              <w:t>X</w:t>
+            </w:r>
           </w:p>
         </w:tc>
         <w:tc>
@@ -4047,6 +4499,14 @@
                 <w:lang w:val="sr-Latn-RS"/>
               </w:rPr>
             </w:pPr>
+            <w:r>
+              <w:rPr>
+                <w:sz w:val="16"/>
+                <w:szCs w:val="16"/>
+                <w:lang w:val="sr-Latn-RS"/>
+              </w:rPr>
+              <w:t>11</w:t>
+            </w:r>
           </w:p>
         </w:tc>
         <w:tc>
@@ -4091,6 +4551,40 @@
                 <w:lang w:val="sr-Latn-RS"/>
               </w:rPr>
             </w:pPr>
+            <w:r>
+              <w:rPr>
+                <w:sz w:val="18"/>
+                <w:szCs w:val="18"/>
+                <w:lang w:val="sr-Latn-RS"/>
+              </w:rPr>
+              <w:t>SSU 06 – listanje spilova.docx</w:t>
+            </w:r>
+            <w:r>
+              <w:rPr>
+                <w:sz w:val="18"/>
+                <w:szCs w:val="18"/>
+                <w:lang w:val="sr-Latn-RS"/>
+              </w:rPr>
+              <w:t xml:space="preserve"> i </w:t>
+            </w:r>
+          </w:p>
+          <w:p>
+            <w:pPr>
+              <w:spacing w:before="40" w:after="40"/>
+              <w:rPr>
+                <w:sz w:val="18"/>
+                <w:szCs w:val="18"/>
+                <w:lang w:val="sr-Latn-RS"/>
+              </w:rPr>
+            </w:pPr>
+            <w:r>
+              <w:rPr>
+                <w:sz w:val="18"/>
+                <w:szCs w:val="18"/>
+                <w:lang w:val="sr-Latn-RS"/>
+              </w:rPr>
+              <w:t>SSU 07 – ocenjivanje spilova.docx</w:t>
+            </w:r>
           </w:p>
         </w:tc>
         <w:tc>
@@ -4113,6 +4607,54 @@
                 <w:lang w:val="sr-Latn-RS"/>
               </w:rPr>
             </w:pPr>
+            <w:r>
+              <w:rPr>
+                <w:sz w:val="18"/>
+                <w:szCs w:val="18"/>
+                <w:lang w:val="sr-Latn-RS"/>
+              </w:rPr>
+              <w:t>Slovn</w:t>
+            </w:r>
+            <w:r>
+              <w:rPr>
+                <w:sz w:val="18"/>
+                <w:szCs w:val="18"/>
+                <w:lang w:val="sr-Latn-RS"/>
+              </w:rPr>
+              <w:t>e</w:t>
+            </w:r>
+            <w:r>
+              <w:rPr>
+                <w:sz w:val="18"/>
+                <w:szCs w:val="18"/>
+                <w:lang w:val="sr-Latn-RS"/>
+              </w:rPr>
+              <w:t xml:space="preserve"> grešk</w:t>
+            </w:r>
+            <w:r>
+              <w:rPr>
+                <w:sz w:val="18"/>
+                <w:szCs w:val="18"/>
+                <w:lang w:val="sr-Latn-RS"/>
+              </w:rPr>
+              <w:t>e poput</w:t>
+            </w:r>
+            <w:r>
+              <w:rPr>
+                <w:sz w:val="18"/>
+                <w:szCs w:val="18"/>
+                <w:lang w:val="sr-Latn-RS"/>
+              </w:rPr>
+              <w:t xml:space="preserve"> slovo i je svuda pisano veliko</w:t>
+            </w:r>
+            <w:r>
+              <w:rPr>
+                <w:sz w:val="18"/>
+                <w:szCs w:val="18"/>
+                <w:lang w:val="sr-Latn-RS"/>
+              </w:rPr>
+              <w:t xml:space="preserve"> ili na mestima je pisano dj umesto đ</w:t>
+            </w:r>
           </w:p>
         </w:tc>
         <w:tc>
@@ -4154,6 +4696,14 @@
                 <w:lang w:val="sr-Latn-RS"/>
               </w:rPr>
             </w:pPr>
+            <w:r>
+              <w:rPr>
+                <w:sz w:val="16"/>
+                <w:szCs w:val="16"/>
+                <w:lang w:val="sr-Latn-RS"/>
+              </w:rPr>
+              <w:t>X</w:t>
+            </w:r>
           </w:p>
         </w:tc>
         <w:tc>
@@ -4199,6 +4749,15 @@
                 <w:lang w:val="sr-Latn-RS"/>
               </w:rPr>
             </w:pPr>
+            <w:r>
+              <w:rPr>
+                <w:sz w:val="16"/>
+                <w:szCs w:val="16"/>
+                <w:lang w:val="sr-Latn-RS"/>
+              </w:rPr>
+              <w:lastRenderedPageBreak/>
+              <w:t>12</w:t>
+            </w:r>
           </w:p>
         </w:tc>
         <w:tc>
@@ -4243,6 +4802,14 @@
                 <w:lang w:val="sr-Latn-RS"/>
               </w:rPr>
             </w:pPr>
+            <w:r>
+              <w:rPr>
+                <w:sz w:val="18"/>
+                <w:szCs w:val="18"/>
+                <w:lang w:val="sr-Latn-RS"/>
+              </w:rPr>
+              <w:t>SSU 06 – listanje spilova.docx</w:t>
+            </w:r>
           </w:p>
         </w:tc>
         <w:tc>
@@ -4265,6 +4832,38 @@
                 <w:lang w:val="sr-Latn-RS"/>
               </w:rPr>
             </w:pPr>
+            <w:r>
+              <w:rPr>
+                <w:sz w:val="18"/>
+                <w:szCs w:val="18"/>
+                <w:lang w:val="sr-Latn-RS"/>
+              </w:rPr>
+              <w:t>U fajlu Rulset.docx u opisu date funkcionalnosti piše da „tokom formiranja igre, svi u sobi mogu da i</w:t>
+            </w:r>
+            <w:r>
+              <w:rPr>
+                <w:sz w:val="18"/>
+                <w:szCs w:val="18"/>
+                <w:lang w:val="sr-Latn-RS"/>
+              </w:rPr>
+              <w:t>z</w:t>
+            </w:r>
+            <w:r>
+              <w:rPr>
+                <w:sz w:val="18"/>
+                <w:szCs w:val="18"/>
+                <w:lang w:val="sr-Latn-RS"/>
+              </w:rPr>
+              <w:t>listaju ponuđene špilove i glasaju za neki od njih“, u ovom SSU fajlu nigde se ne pominje glasanje niti je opisano na koji način bi korisnik glasao za neki špil</w:t>
+            </w:r>
+            <w:r>
+              <w:rPr>
+                <w:sz w:val="18"/>
+                <w:szCs w:val="18"/>
+                <w:lang w:val="sr-Latn-RS"/>
+              </w:rPr>
+              <w:t>, ne vidi se ni u prototipu</w:t>
+            </w:r>
           </w:p>
         </w:tc>
         <w:tc>
@@ -4286,6 +4885,14 @@
                 <w:lang w:val="sr-Latn-RS"/>
               </w:rPr>
             </w:pPr>
+            <w:r>
+              <w:rPr>
+                <w:sz w:val="16"/>
+                <w:szCs w:val="16"/>
+                <w:lang w:val="sr-Latn-RS"/>
+              </w:rPr>
+              <w:t>X</w:t>
+            </w:r>
           </w:p>
         </w:tc>
         <w:tc>
@@ -4351,6 +4958,14 @@
                 <w:lang w:val="sr-Latn-RS"/>
               </w:rPr>
             </w:pPr>
+            <w:r>
+              <w:rPr>
+                <w:sz w:val="16"/>
+                <w:szCs w:val="16"/>
+                <w:lang w:val="sr-Latn-RS"/>
+              </w:rPr>
+              <w:t>13</w:t>
+            </w:r>
           </w:p>
         </w:tc>
         <w:tc>
@@ -4395,6 +5010,14 @@
                 <w:lang w:val="sr-Latn-RS"/>
               </w:rPr>
             </w:pPr>
+            <w:r>
+              <w:rPr>
+                <w:sz w:val="18"/>
+                <w:szCs w:val="18"/>
+                <w:lang w:val="sr-Latn-RS"/>
+              </w:rPr>
+              <w:t>SSU 07 – ocenjivanje spilova.docx</w:t>
+            </w:r>
           </w:p>
         </w:tc>
         <w:tc>
@@ -4417,6 +5040,14 @@
                 <w:lang w:val="sr-Latn-RS"/>
               </w:rPr>
             </w:pPr>
+            <w:r>
+              <w:rPr>
+                <w:sz w:val="18"/>
+                <w:szCs w:val="18"/>
+                <w:lang w:val="sr-Latn-RS"/>
+              </w:rPr>
+              <w:t>Funkcionalnost nije dovoljno opisana</w:t>
+            </w:r>
           </w:p>
         </w:tc>
         <w:tc>
@@ -4438,6 +5069,14 @@
                 <w:lang w:val="sr-Latn-RS"/>
               </w:rPr>
             </w:pPr>
+            <w:r>
+              <w:rPr>
+                <w:sz w:val="16"/>
+                <w:szCs w:val="16"/>
+                <w:lang w:val="sr-Latn-RS"/>
+              </w:rPr>
+              <w:t>X</w:t>
+            </w:r>
           </w:p>
         </w:tc>
         <w:tc>
@@ -4503,6 +5142,14 @@
                 <w:lang w:val="sr-Latn-RS"/>
               </w:rPr>
             </w:pPr>
+            <w:r>
+              <w:rPr>
+                <w:sz w:val="16"/>
+                <w:szCs w:val="16"/>
+                <w:lang w:val="sr-Latn-RS"/>
+              </w:rPr>
+              <w:t>14</w:t>
+            </w:r>
           </w:p>
         </w:tc>
         <w:tc>
@@ -4547,6 +5194,14 @@
                 <w:lang w:val="sr-Latn-RS"/>
               </w:rPr>
             </w:pPr>
+            <w:r>
+              <w:rPr>
+                <w:sz w:val="18"/>
+                <w:szCs w:val="18"/>
+                <w:lang w:val="sr-Latn-RS"/>
+              </w:rPr>
+              <w:t>SSU 07 – ocenjivanje spilova.docx</w:t>
+            </w:r>
           </w:p>
         </w:tc>
         <w:tc>
@@ -4569,6 +5224,22 @@
                 <w:lang w:val="sr-Latn-RS"/>
               </w:rPr>
             </w:pPr>
+            <w:r>
+              <w:rPr>
+                <w:sz w:val="18"/>
+                <w:szCs w:val="18"/>
+                <w:lang w:val="sr-Latn-RS"/>
+              </w:rPr>
+              <w:t>Tačka</w:t>
+            </w:r>
+            <w:r>
+              <w:rPr>
+                <w:sz w:val="18"/>
+                <w:szCs w:val="18"/>
+                <w:lang w:val="sr-Latn-RS"/>
+              </w:rPr>
+              <w:t xml:space="preserve"> 2.2.2 Ocena nije IZABRATA</w:t>
+            </w:r>
           </w:p>
         </w:tc>
         <w:tc>
@@ -4610,6 +5281,14 @@
                 <w:lang w:val="sr-Latn-RS"/>
               </w:rPr>
             </w:pPr>
+            <w:r>
+              <w:rPr>
+                <w:sz w:val="16"/>
+                <w:szCs w:val="16"/>
+                <w:lang w:val="sr-Latn-RS"/>
+              </w:rPr>
+              <w:t>X</w:t>
+            </w:r>
           </w:p>
         </w:tc>
         <w:tc>
@@ -4655,6 +5334,14 @@
                 <w:lang w:val="sr-Latn-RS"/>
               </w:rPr>
             </w:pPr>
+            <w:r>
+              <w:rPr>
+                <w:sz w:val="16"/>
+                <w:szCs w:val="16"/>
+                <w:lang w:val="sr-Latn-RS"/>
+              </w:rPr>
+              <w:t>15</w:t>
+            </w:r>
           </w:p>
         </w:tc>
         <w:tc>
@@ -4699,6 +5386,14 @@
                 <w:lang w:val="sr-Latn-RS"/>
               </w:rPr>
             </w:pPr>
+            <w:r>
+              <w:rPr>
+                <w:sz w:val="18"/>
+                <w:szCs w:val="18"/>
+                <w:lang w:val="sr-Latn-RS"/>
+              </w:rPr>
+              <w:t>SSU 07 – ocenjivanje spilova.docx</w:t>
+            </w:r>
           </w:p>
         </w:tc>
         <w:tc>
@@ -4721,6 +5416,14 @@
                 <w:lang w:val="sr-Latn-RS"/>
               </w:rPr>
             </w:pPr>
+            <w:r>
+              <w:rPr>
+                <w:sz w:val="18"/>
+                <w:szCs w:val="18"/>
+                <w:lang w:val="sr-Latn-RS"/>
+              </w:rPr>
+              <w:t>U prototipu postoji checkbox Accepted koji se ovde ne pominje, samim tim nije ni opisana njegova uloga</w:t>
+            </w:r>
           </w:p>
         </w:tc>
         <w:tc>
@@ -4742,6 +5445,14 @@
                 <w:lang w:val="sr-Latn-RS"/>
               </w:rPr>
             </w:pPr>
+            <w:r>
+              <w:rPr>
+                <w:sz w:val="16"/>
+                <w:szCs w:val="16"/>
+                <w:lang w:val="sr-Latn-RS"/>
+              </w:rPr>
+              <w:t>X</w:t>
+            </w:r>
           </w:p>
         </w:tc>
         <w:tc>
@@ -4807,6 +5518,14 @@
                 <w:lang w:val="sr-Latn-RS"/>
               </w:rPr>
             </w:pPr>
+            <w:r>
+              <w:rPr>
+                <w:sz w:val="16"/>
+                <w:szCs w:val="16"/>
+                <w:lang w:val="sr-Latn-RS"/>
+              </w:rPr>
+              <w:t>16</w:t>
+            </w:r>
           </w:p>
         </w:tc>
         <w:tc>
@@ -4851,6 +5570,14 @@
                 <w:lang w:val="sr-Latn-RS"/>
               </w:rPr>
             </w:pPr>
+            <w:r>
+              <w:rPr>
+                <w:sz w:val="18"/>
+                <w:szCs w:val="18"/>
+                <w:lang w:val="sr-Latn-RS"/>
+              </w:rPr>
+              <w:t>SSU 07 – ocenjivanje spilova.docx</w:t>
+            </w:r>
           </w:p>
         </w:tc>
         <w:tc>
@@ -4873,6 +5600,14 @@
                 <w:lang w:val="sr-Latn-RS"/>
               </w:rPr>
             </w:pPr>
+            <w:r>
+              <w:rPr>
+                <w:sz w:val="18"/>
+                <w:szCs w:val="18"/>
+                <w:lang w:val="sr-Latn-RS"/>
+              </w:rPr>
+              <w:t>Tačka 2.4, kao preduslov korisnik mora da odigra partiju sa tim špilom?</w:t>
+            </w:r>
           </w:p>
         </w:tc>
         <w:tc>
@@ -4914,6 +5649,14 @@
                 <w:lang w:val="sr-Latn-RS"/>
               </w:rPr>
             </w:pPr>
+            <w:r>
+              <w:rPr>
+                <w:sz w:val="16"/>
+                <w:szCs w:val="16"/>
+                <w:lang w:val="sr-Latn-RS"/>
+              </w:rPr>
+              <w:t>X</w:t>
+            </w:r>
           </w:p>
         </w:tc>
         <w:tc>
@@ -4959,6 +5702,14 @@
                 <w:lang w:val="sr-Latn-RS"/>
               </w:rPr>
             </w:pPr>
+            <w:r>
+              <w:rPr>
+                <w:sz w:val="16"/>
+                <w:szCs w:val="16"/>
+                <w:lang w:val="sr-Latn-RS"/>
+              </w:rPr>
+              <w:t>17</w:t>
+            </w:r>
           </w:p>
         </w:tc>
         <w:tc>
@@ -5003,6 +5754,14 @@
                 <w:lang w:val="sr-Latn-RS"/>
               </w:rPr>
             </w:pPr>
+            <w:r>
+              <w:rPr>
+                <w:sz w:val="18"/>
+                <w:szCs w:val="18"/>
+                <w:lang w:val="sr-Latn-RS"/>
+              </w:rPr>
+              <w:t>SSU 08 – pravljenje sobe.docx</w:t>
+            </w:r>
           </w:p>
         </w:tc>
         <w:tc>
@@ -5025,6 +5784,38 @@
                 <w:lang w:val="sr-Latn-RS"/>
               </w:rPr>
             </w:pPr>
+            <w:r>
+              <w:rPr>
+                <w:sz w:val="18"/>
+                <w:szCs w:val="18"/>
+                <w:lang w:val="sr-Latn-RS"/>
+              </w:rPr>
+              <w:t xml:space="preserve">Nedovoljno opisan tok događaja, koje su informacije obavezne, Šta se desi ako se nešto </w:t>
+            </w:r>
+            <w:r>
+              <w:rPr>
+                <w:sz w:val="18"/>
+                <w:szCs w:val="18"/>
+                <w:lang w:val="sr-Latn-RS"/>
+              </w:rPr>
+              <w:t xml:space="preserve">ne </w:t>
+            </w:r>
+            <w:r>
+              <w:rPr>
+                <w:sz w:val="18"/>
+                <w:szCs w:val="18"/>
+                <w:lang w:val="sr-Latn-RS"/>
+              </w:rPr>
+              <w:t xml:space="preserve">izabere, koje su osnovne vrednosti polja, ako nisu obavezna, a nisu </w:t>
+            </w:r>
+            <w:r>
+              <w:rPr>
+                <w:sz w:val="18"/>
+                <w:szCs w:val="18"/>
+                <w:lang w:val="sr-Latn-RS"/>
+              </w:rPr>
+              <w:t>popunjena</w:t>
+            </w:r>
           </w:p>
         </w:tc>
         <w:tc>
@@ -5046,6 +5837,14 @@
                 <w:lang w:val="sr-Latn-RS"/>
               </w:rPr>
             </w:pPr>
+            <w:r>
+              <w:rPr>
+                <w:sz w:val="16"/>
+                <w:szCs w:val="16"/>
+                <w:lang w:val="sr-Latn-RS"/>
+              </w:rPr>
+              <w:t>X</w:t>
+            </w:r>
           </w:p>
         </w:tc>
         <w:tc>
@@ -5111,6 +5910,14 @@
                 <w:lang w:val="sr-Latn-RS"/>
               </w:rPr>
             </w:pPr>
+            <w:r>
+              <w:rPr>
+                <w:sz w:val="16"/>
+                <w:szCs w:val="16"/>
+                <w:lang w:val="sr-Latn-RS"/>
+              </w:rPr>
+              <w:t>18</w:t>
+            </w:r>
           </w:p>
         </w:tc>
         <w:tc>
@@ -5155,6 +5962,14 @@
                 <w:lang w:val="sr-Latn-RS"/>
               </w:rPr>
             </w:pPr>
+            <w:r>
+              <w:rPr>
+                <w:sz w:val="18"/>
+                <w:szCs w:val="18"/>
+                <w:lang w:val="sr-Latn-RS"/>
+              </w:rPr>
+              <w:t>SSU 08 – pravljenje sobe.docx</w:t>
+            </w:r>
           </w:p>
         </w:tc>
         <w:tc>
@@ -5177,6 +5992,14 @@
                 <w:lang w:val="sr-Latn-RS"/>
               </w:rPr>
             </w:pPr>
+            <w:r>
+              <w:rPr>
+                <w:sz w:val="18"/>
+                <w:szCs w:val="18"/>
+                <w:lang w:val="sr-Latn-RS"/>
+              </w:rPr>
+              <w:t>U prototipu Postoji deo Choose Players, nije rečeno čemu služi, koji korisnici su tu navedeni, da li su upitanju svi korisnici koji imaju nalog, ako jesu na koji način tražimo odgovarajuće, jer nije praktično tražiti redom, ako postoji veliki broj korisnika</w:t>
+            </w:r>
           </w:p>
         </w:tc>
         <w:tc>
@@ -5198,6 +6021,14 @@
                 <w:lang w:val="sr-Latn-RS"/>
               </w:rPr>
             </w:pPr>
+            <w:r>
+              <w:rPr>
+                <w:sz w:val="16"/>
+                <w:szCs w:val="16"/>
+                <w:lang w:val="sr-Latn-RS"/>
+              </w:rPr>
+              <w:t>X</w:t>
+            </w:r>
           </w:p>
         </w:tc>
         <w:tc>
@@ -5263,6 +6094,14 @@
                 <w:lang w:val="sr-Latn-RS"/>
               </w:rPr>
             </w:pPr>
+            <w:r>
+              <w:rPr>
+                <w:sz w:val="16"/>
+                <w:szCs w:val="16"/>
+                <w:lang w:val="sr-Latn-RS"/>
+              </w:rPr>
+              <w:t>19</w:t>
+            </w:r>
           </w:p>
         </w:tc>
         <w:tc>
@@ -5307,6 +6146,14 @@
                 <w:lang w:val="sr-Latn-RS"/>
               </w:rPr>
             </w:pPr>
+            <w:r>
+              <w:rPr>
+                <w:sz w:val="18"/>
+                <w:szCs w:val="18"/>
+                <w:lang w:val="sr-Latn-RS"/>
+              </w:rPr>
+              <w:t>SSU 08 – pravljenje sobe.docx</w:t>
+            </w:r>
           </w:p>
         </w:tc>
         <w:tc>
@@ -5329,6 +6176,14 @@
                 <w:lang w:val="sr-Latn-RS"/>
               </w:rPr>
             </w:pPr>
+            <w:r>
+              <w:rPr>
+                <w:sz w:val="18"/>
+                <w:szCs w:val="18"/>
+                <w:lang w:val="sr-Latn-RS"/>
+              </w:rPr>
+              <w:t xml:space="preserve">Nije navedeno koja je razlika između privatne i javne sobe, u drugim funkcionalnostim je rečeno da za privatne sobe se traži šifra za pristup, ali ovde nije opisano kako i kada se dodaje šifra </w:t>
+            </w:r>
           </w:p>
         </w:tc>
         <w:tc>
@@ -5350,6 +6205,14 @@
                 <w:lang w:val="sr-Latn-RS"/>
               </w:rPr>
             </w:pPr>
+            <w:r>
+              <w:rPr>
+                <w:sz w:val="16"/>
+                <w:szCs w:val="16"/>
+                <w:lang w:val="sr-Latn-RS"/>
+              </w:rPr>
+              <w:t>X</w:t>
+            </w:r>
           </w:p>
         </w:tc>
         <w:tc>
@@ -5415,6 +6278,14 @@
                 <w:lang w:val="sr-Latn-RS"/>
               </w:rPr>
             </w:pPr>
+            <w:r>
+              <w:rPr>
+                <w:sz w:val="16"/>
+                <w:szCs w:val="16"/>
+                <w:lang w:val="sr-Latn-RS"/>
+              </w:rPr>
+              <w:t>20</w:t>
+            </w:r>
           </w:p>
         </w:tc>
         <w:tc>
@@ -5459,6 +6330,14 @@
                 <w:lang w:val="sr-Latn-RS"/>
               </w:rPr>
             </w:pPr>
+            <w:r>
+              <w:rPr>
+                <w:sz w:val="18"/>
+                <w:szCs w:val="18"/>
+                <w:lang w:val="sr-Latn-RS"/>
+              </w:rPr>
+              <w:t>SSU 08 – pravljenje sobe.docx</w:t>
+            </w:r>
           </w:p>
         </w:tc>
         <w:tc>
@@ -5481,6 +6360,14 @@
                 <w:lang w:val="sr-Latn-RS"/>
               </w:rPr>
             </w:pPr>
+            <w:r>
+              <w:rPr>
+                <w:sz w:val="18"/>
+                <w:szCs w:val="18"/>
+                <w:lang w:val="sr-Latn-RS"/>
+              </w:rPr>
+              <w:t>Kao i za defekt 18, deo Chose card deck: nije opisan, koji špilovi se tu nalaze, da li samo špilovi korisnika koji pravi sobu ili svi njegovi sačuvani špilovi ili svi špilovi u igri</w:t>
+            </w:r>
           </w:p>
         </w:tc>
         <w:tc>
@@ -5502,6 +6389,14 @@
                 <w:lang w:val="sr-Latn-RS"/>
               </w:rPr>
             </w:pPr>
+            <w:r>
+              <w:rPr>
+                <w:sz w:val="16"/>
+                <w:szCs w:val="16"/>
+                <w:lang w:val="sr-Latn-RS"/>
+              </w:rPr>
+              <w:t>X</w:t>
+            </w:r>
           </w:p>
         </w:tc>
         <w:tc>
@@ -5567,6 +6462,14 @@
                 <w:lang w:val="sr-Latn-RS"/>
               </w:rPr>
             </w:pPr>
+            <w:r>
+              <w:rPr>
+                <w:sz w:val="16"/>
+                <w:szCs w:val="16"/>
+                <w:lang w:val="sr-Latn-RS"/>
+              </w:rPr>
+              <w:t>21</w:t>
+            </w:r>
           </w:p>
         </w:tc>
         <w:tc>
@@ -5611,6 +6514,14 @@
                 <w:lang w:val="sr-Latn-RS"/>
               </w:rPr>
             </w:pPr>
+            <w:r>
+              <w:rPr>
+                <w:sz w:val="18"/>
+                <w:szCs w:val="18"/>
+                <w:lang w:val="sr-Latn-RS"/>
+              </w:rPr>
+              <w:t>SSU 08 – pravljenje sobe.docx</w:t>
+            </w:r>
           </w:p>
         </w:tc>
         <w:tc>
@@ -5633,6 +6544,14 @@
                 <w:lang w:val="sr-Latn-RS"/>
               </w:rPr>
             </w:pPr>
+            <w:r>
+              <w:rPr>
+                <w:sz w:val="18"/>
+                <w:szCs w:val="18"/>
+                <w:lang w:val="sr-Latn-RS"/>
+              </w:rPr>
+              <w:t>Tačka 2.1 Kaže da se može videti broj igrača koji su trenutno u sobi, da li je pristup zaštićen i da li je igra u toku, kako je to moguće kada se soba tek pravi, ne može igra u toj sobi biti u toku, ako soba još nije napravljena. To je deo neke druge funkcionalnosti</w:t>
+            </w:r>
           </w:p>
         </w:tc>
         <w:tc>
@@ -5654,6 +6573,14 @@
                 <w:lang w:val="sr-Latn-RS"/>
               </w:rPr>
             </w:pPr>
+            <w:r>
+              <w:rPr>
+                <w:sz w:val="16"/>
+                <w:szCs w:val="16"/>
+                <w:lang w:val="sr-Latn-RS"/>
+              </w:rPr>
+              <w:t>X</w:t>
+            </w:r>
           </w:p>
         </w:tc>
         <w:tc>
@@ -5719,6 +6646,14 @@
                 <w:lang w:val="sr-Latn-RS"/>
               </w:rPr>
             </w:pPr>
+            <w:r>
+              <w:rPr>
+                <w:sz w:val="16"/>
+                <w:szCs w:val="16"/>
+                <w:lang w:val="sr-Latn-RS"/>
+              </w:rPr>
+              <w:t>22</w:t>
+            </w:r>
           </w:p>
         </w:tc>
         <w:tc>
@@ -5763,6 +6698,14 @@
                 <w:lang w:val="sr-Latn-RS"/>
               </w:rPr>
             </w:pPr>
+            <w:r>
+              <w:rPr>
+                <w:sz w:val="18"/>
+                <w:szCs w:val="18"/>
+                <w:lang w:val="sr-Latn-RS"/>
+              </w:rPr>
+              <w:t>SSU 08 – pravljenje sobe.docx</w:t>
+            </w:r>
           </w:p>
         </w:tc>
         <w:tc>
@@ -5785,6 +6728,16 @@
                 <w:lang w:val="sr-Latn-RS"/>
               </w:rPr>
             </w:pPr>
+            <w:r>
+              <w:rPr>
+                <w:sz w:val="18"/>
+                <w:szCs w:val="18"/>
+                <w:lang w:val="sr-Latn-RS"/>
+              </w:rPr>
+              <w:t>Kaže da nema preduslova, da li korisnik koji nije prijavljen ili nema nalog može da kreira sobu</w:t>
+            </w:r>
+            <w:bookmarkStart w:id="3" w:name="_GoBack"/>
+            <w:bookmarkEnd w:id="3"/>
           </w:p>
         </w:tc>
         <w:tc>
@@ -5806,6 +6759,14 @@
                 <w:lang w:val="sr-Latn-RS"/>
               </w:rPr>
             </w:pPr>
+            <w:r>
+              <w:rPr>
+                <w:sz w:val="16"/>
+                <w:szCs w:val="16"/>
+                <w:lang w:val="sr-Latn-RS"/>
+              </w:rPr>
+              <w:t>X</w:t>
+            </w:r>
           </w:p>
         </w:tc>
         <w:tc>
@@ -5871,6 +6832,14 @@
                 <w:lang w:val="sr-Latn-RS"/>
               </w:rPr>
             </w:pPr>
+            <w:r>
+              <w:rPr>
+                <w:sz w:val="16"/>
+                <w:szCs w:val="16"/>
+                <w:lang w:val="sr-Latn-RS"/>
+              </w:rPr>
+              <w:t>23</w:t>
+            </w:r>
           </w:p>
         </w:tc>
         <w:tc>
@@ -6023,6 +6992,14 @@
                 <w:lang w:val="sr-Latn-RS"/>
               </w:rPr>
             </w:pPr>
+            <w:r>
+              <w:rPr>
+                <w:sz w:val="16"/>
+                <w:szCs w:val="16"/>
+                <w:lang w:val="sr-Latn-RS"/>
+              </w:rPr>
+              <w:t>24</w:t>
+            </w:r>
           </w:p>
         </w:tc>
         <w:tc>
@@ -6175,6 +7152,14 @@
                 <w:lang w:val="sr-Latn-RS"/>
               </w:rPr>
             </w:pPr>
+            <w:r>
+              <w:rPr>
+                <w:sz w:val="16"/>
+                <w:szCs w:val="16"/>
+                <w:lang w:val="sr-Latn-RS"/>
+              </w:rPr>
+              <w:t>25</w:t>
+            </w:r>
           </w:p>
         </w:tc>
         <w:tc>
@@ -6328,7 +7313,7 @@
 </file>
 
 <file path=word/endnotes.xml><?xml version="1.0" encoding="utf-8"?>
-<w:endnotes xmlns:wpc="http://schemas.microsoft.com/office/word/2010/wordprocessingCanvas" xmlns:cx="http://schemas.microsoft.com/office/drawing/2014/chartex" xmlns:cx1="http://schemas.microsoft.com/office/drawing/2015/9/8/chartex" xmlns:cx2="http://schemas.microsoft.com/office/drawing/2015/10/21/chartex" xmlns:cx3="http://schemas.microsoft.com/office/drawing/2016/5/9/chartex" xmlns:cx4="http://schemas.microsoft.com/office/drawing/2016/5/10/chartex" xmlns:cx5="http://schemas.microsoft.com/office/drawing/2016/5/11/chartex" xmlns:cx6="http://schemas.microsoft.com/office/drawing/2016/5/12/chartex" xmlns:cx7="http://schemas.microsoft.com/office/drawing/2016/5/13/chartex" xmlns:cx8="http://schemas.microsoft.com/office/drawing/2016/5/14/chartex" xmlns:mc="http://schemas.openxmlformats.org/markup-compatibility/2006" xmlns:aink="http://schemas.microsoft.com/office/drawing/2016/ink" xmlns:am3d="http://schemas.microsoft.com/office/drawing/2017/model3d" xmlns:o="urn:schemas-microsoft-com:office:office" xmlns:r="http://schemas.openxmlformats.org/officeDocument/2006/relationships" xmlns:m="http://schemas.openxmlformats.org/officeDocument/2006/math" xmlns:v="urn:schemas-microsoft-com:vml" xmlns:wp14="http://schemas.microsoft.com/office/word/2010/wordprocessingDrawing" xmlns:wp="http://schemas.openxmlformats.org/drawingml/2006/wordprocessingDrawing" xmlns:w10="urn:schemas-microsoft-com:office:word" xmlns:w="http://schemas.openxmlformats.org/wordprocessingml/2006/main" xmlns:w14="http://schemas.microsoft.com/office/word/2010/wordml" xmlns:w15="http://schemas.microsoft.com/office/word/2012/wordml" xmlns:w16cex="http://schemas.microsoft.com/office/word/2018/wordml/cex" xmlns:w16cid="http://schemas.microsoft.com/office/word/2016/wordml/cid" xmlns:w16="http://schemas.microsoft.com/office/word/2018/wordml" xmlns:w16se="http://schemas.microsoft.com/office/word/2015/wordml/symex" xmlns:wpg="http://schemas.microsoft.com/office/word/2010/wordprocessingGroup" xmlns:wpi="http://schemas.microsoft.com/office/word/2010/wordprocessingInk" xmlns:wne="http://schemas.microsoft.com/office/word/2006/wordml" xmlns:wps="http://schemas.microsoft.com/office/word/2010/wordprocessingShape" mc:Ignorable="w14 w15 w16se w16cid w16 w16cex wp14">
+<w:endnotes xmlns:wpc="http://schemas.microsoft.com/office/word/2010/wordprocessingCanvas" xmlns:cx="http://schemas.microsoft.com/office/drawing/2014/chartex" xmlns:cx1="http://schemas.microsoft.com/office/drawing/2015/9/8/chartex" xmlns:cx2="http://schemas.microsoft.com/office/drawing/2015/10/21/chartex" xmlns:cx3="http://schemas.microsoft.com/office/drawing/2016/5/9/chartex" xmlns:cx4="http://schemas.microsoft.com/office/drawing/2016/5/10/chartex" xmlns:cx5="http://schemas.microsoft.com/office/drawing/2016/5/11/chartex" xmlns:cx6="http://schemas.microsoft.com/office/drawing/2016/5/12/chartex" xmlns:cx7="http://schemas.microsoft.com/office/drawing/2016/5/13/chartex" xmlns:cx8="http://schemas.microsoft.com/office/drawing/2016/5/14/chartex" xmlns:mc="http://schemas.openxmlformats.org/markup-compatibility/2006" xmlns:aink="http://schemas.microsoft.com/office/drawing/2016/ink" xmlns:am3d="http://schemas.microsoft.com/office/drawing/2017/model3d" xmlns:o="urn:schemas-microsoft-com:office:office" xmlns:r="http://schemas.openxmlformats.org/officeDocument/2006/relationships" xmlns:m="http://schemas.openxmlformats.org/officeDocument/2006/math" xmlns:v="urn:schemas-microsoft-com:vml" xmlns:wp14="http://schemas.microsoft.com/office/word/2010/wordprocessingDrawing" xmlns:wp="http://schemas.openxmlformats.org/drawingml/2006/wordprocessingDrawing" xmlns:w10="urn:schemas-microsoft-com:office:word" xmlns:w="http://schemas.openxmlformats.org/wordprocessingml/2006/main" xmlns:w14="http://schemas.microsoft.com/office/word/2010/wordml" xmlns:w15="http://schemas.microsoft.com/office/word/2012/wordml" xmlns:w16cid="http://schemas.microsoft.com/office/word/2016/wordml/cid" xmlns:w16se="http://schemas.microsoft.com/office/word/2015/wordml/symex" xmlns:wpg="http://schemas.microsoft.com/office/word/2010/wordprocessingGroup" xmlns:wpi="http://schemas.microsoft.com/office/word/2010/wordprocessingInk" xmlns:wne="http://schemas.microsoft.com/office/word/2006/wordml" xmlns:wps="http://schemas.microsoft.com/office/word/2010/wordprocessingShape" mc:Ignorable="w14 w15 w16se w16cid wp14">
   <w:endnote w:type="separator" w:id="-1">
     <w:p>
       <w:r>
@@ -6347,7 +7332,7 @@
 </file>
 
 <file path=word/footnotes.xml><?xml version="1.0" encoding="utf-8"?>
-<w:footnotes xmlns:wpc="http://schemas.microsoft.com/office/word/2010/wordprocessingCanvas" xmlns:cx="http://schemas.microsoft.com/office/drawing/2014/chartex" xmlns:cx1="http://schemas.microsoft.com/office/drawing/2015/9/8/chartex" xmlns:cx2="http://schemas.microsoft.com/office/drawing/2015/10/21/chartex" xmlns:cx3="http://schemas.microsoft.com/office/drawing/2016/5/9/chartex" xmlns:cx4="http://schemas.microsoft.com/office/drawing/2016/5/10/chartex" xmlns:cx5="http://schemas.microsoft.com/office/drawing/2016/5/11/chartex" xmlns:cx6="http://schemas.microsoft.com/office/drawing/2016/5/12/chartex" xmlns:cx7="http://schemas.microsoft.com/office/drawing/2016/5/13/chartex" xmlns:cx8="http://schemas.microsoft.com/office/drawing/2016/5/14/chartex" xmlns:mc="http://schemas.openxmlformats.org/markup-compatibility/2006" xmlns:aink="http://schemas.microsoft.com/office/drawing/2016/ink" xmlns:am3d="http://schemas.microsoft.com/office/drawing/2017/model3d" xmlns:o="urn:schemas-microsoft-com:office:office" xmlns:r="http://schemas.openxmlformats.org/officeDocument/2006/relationships" xmlns:m="http://schemas.openxmlformats.org/officeDocument/2006/math" xmlns:v="urn:schemas-microsoft-com:vml" xmlns:wp14="http://schemas.microsoft.com/office/word/2010/wordprocessingDrawing" xmlns:wp="http://schemas.openxmlformats.org/drawingml/2006/wordprocessingDrawing" xmlns:w10="urn:schemas-microsoft-com:office:word" xmlns:w="http://schemas.openxmlformats.org/wordprocessingml/2006/main" xmlns:w14="http://schemas.microsoft.com/office/word/2010/wordml" xmlns:w15="http://schemas.microsoft.com/office/word/2012/wordml" xmlns:w16cex="http://schemas.microsoft.com/office/word/2018/wordml/cex" xmlns:w16cid="http://schemas.microsoft.com/office/word/2016/wordml/cid" xmlns:w16="http://schemas.microsoft.com/office/word/2018/wordml" xmlns:w16se="http://schemas.microsoft.com/office/word/2015/wordml/symex" xmlns:wpg="http://schemas.microsoft.com/office/word/2010/wordprocessingGroup" xmlns:wpi="http://schemas.microsoft.com/office/word/2010/wordprocessingInk" xmlns:wne="http://schemas.microsoft.com/office/word/2006/wordml" xmlns:wps="http://schemas.microsoft.com/office/word/2010/wordprocessingShape" mc:Ignorable="w14 w15 w16se w16cid w16 w16cex wp14">
+<w:footnotes xmlns:wpc="http://schemas.microsoft.com/office/word/2010/wordprocessingCanvas" xmlns:cx="http://schemas.microsoft.com/office/drawing/2014/chartex" xmlns:cx1="http://schemas.microsoft.com/office/drawing/2015/9/8/chartex" xmlns:cx2="http://schemas.microsoft.com/office/drawing/2015/10/21/chartex" xmlns:cx3="http://schemas.microsoft.com/office/drawing/2016/5/9/chartex" xmlns:cx4="http://schemas.microsoft.com/office/drawing/2016/5/10/chartex" xmlns:cx5="http://schemas.microsoft.com/office/drawing/2016/5/11/chartex" xmlns:cx6="http://schemas.microsoft.com/office/drawing/2016/5/12/chartex" xmlns:cx7="http://schemas.microsoft.com/office/drawing/2016/5/13/chartex" xmlns:cx8="http://schemas.microsoft.com/office/drawing/2016/5/14/chartex" xmlns:mc="http://schemas.openxmlformats.org/markup-compatibility/2006" xmlns:aink="http://schemas.microsoft.com/office/drawing/2016/ink" xmlns:am3d="http://schemas.microsoft.com/office/drawing/2017/model3d" xmlns:o="urn:schemas-microsoft-com:office:office" xmlns:r="http://schemas.openxmlformats.org/officeDocument/2006/relationships" xmlns:m="http://schemas.openxmlformats.org/officeDocument/2006/math" xmlns:v="urn:schemas-microsoft-com:vml" xmlns:wp14="http://schemas.microsoft.com/office/word/2010/wordprocessingDrawing" xmlns:wp="http://schemas.openxmlformats.org/drawingml/2006/wordprocessingDrawing" xmlns:w10="urn:schemas-microsoft-com:office:word" xmlns:w="http://schemas.openxmlformats.org/wordprocessingml/2006/main" xmlns:w14="http://schemas.microsoft.com/office/word/2010/wordml" xmlns:w15="http://schemas.microsoft.com/office/word/2012/wordml" xmlns:w16cid="http://schemas.microsoft.com/office/word/2016/wordml/cid" xmlns:w16se="http://schemas.microsoft.com/office/word/2015/wordml/symex" xmlns:wpg="http://schemas.microsoft.com/office/word/2010/wordprocessingGroup" xmlns:wpi="http://schemas.microsoft.com/office/word/2010/wordprocessingInk" xmlns:wne="http://schemas.microsoft.com/office/word/2006/wordml" xmlns:wps="http://schemas.microsoft.com/office/word/2010/wordprocessingShape" mc:Ignorable="w14 w15 w16se w16cid wp14">
   <w:footnote w:type="separator" w:id="-1">
     <w:p>
       <w:r>
@@ -6366,7 +7351,7 @@
 </file>
 
 <file path=word/numbering.xml><?xml version="1.0" encoding="utf-8"?>
-<w:numbering xmlns:wpc="http://schemas.microsoft.com/office/word/2010/wordprocessingCanvas" xmlns:cx="http://schemas.microsoft.com/office/drawing/2014/chartex" xmlns:cx1="http://schemas.microsoft.com/office/drawing/2015/9/8/chartex" xmlns:cx2="http://schemas.microsoft.com/office/drawing/2015/10/21/chartex" xmlns:cx3="http://schemas.microsoft.com/office/drawing/2016/5/9/chartex" xmlns:cx4="http://schemas.microsoft.com/office/drawing/2016/5/10/chartex" xmlns:cx5="http://schemas.microsoft.com/office/drawing/2016/5/11/chartex" xmlns:cx6="http://schemas.microsoft.com/office/drawing/2016/5/12/chartex" xmlns:cx7="http://schemas.microsoft.com/office/drawing/2016/5/13/chartex" xmlns:cx8="http://schemas.microsoft.com/office/drawing/2016/5/14/chartex" xmlns:mc="http://schemas.openxmlformats.org/markup-compatibility/2006" xmlns:aink="http://schemas.microsoft.com/office/drawing/2016/ink" xmlns:am3d="http://schemas.microsoft.com/office/drawing/2017/model3d" xmlns:o="urn:schemas-microsoft-com:office:office" xmlns:r="http://schemas.openxmlformats.org/officeDocument/2006/relationships" xmlns:m="http://schemas.openxmlformats.org/officeDocument/2006/math" xmlns:v="urn:schemas-microsoft-com:vml" xmlns:wp14="http://schemas.microsoft.com/office/word/2010/wordprocessingDrawing" xmlns:wp="http://schemas.openxmlformats.org/drawingml/2006/wordprocessingDrawing" xmlns:w10="urn:schemas-microsoft-com:office:word" xmlns:w="http://schemas.openxmlformats.org/wordprocessingml/2006/main" xmlns:w14="http://schemas.microsoft.com/office/word/2010/wordml" xmlns:w15="http://schemas.microsoft.com/office/word/2012/wordml" xmlns:w16cex="http://schemas.microsoft.com/office/word/2018/wordml/cex" xmlns:w16cid="http://schemas.microsoft.com/office/word/2016/wordml/cid" xmlns:w16="http://schemas.microsoft.com/office/word/2018/wordml" xmlns:w16se="http://schemas.microsoft.com/office/word/2015/wordml/symex" xmlns:wpg="http://schemas.microsoft.com/office/word/2010/wordprocessingGroup" xmlns:wpi="http://schemas.microsoft.com/office/word/2010/wordprocessingInk" xmlns:wne="http://schemas.microsoft.com/office/word/2006/wordml" xmlns:wps="http://schemas.microsoft.com/office/word/2010/wordprocessingShape" mc:Ignorable="w14 w15 w16se w16cid w16 w16cex wp14">
+<w:numbering xmlns:wpc="http://schemas.microsoft.com/office/word/2010/wordprocessingCanvas" xmlns:cx="http://schemas.microsoft.com/office/drawing/2014/chartex" xmlns:cx1="http://schemas.microsoft.com/office/drawing/2015/9/8/chartex" xmlns:cx2="http://schemas.microsoft.com/office/drawing/2015/10/21/chartex" xmlns:cx3="http://schemas.microsoft.com/office/drawing/2016/5/9/chartex" xmlns:cx4="http://schemas.microsoft.com/office/drawing/2016/5/10/chartex" xmlns:cx5="http://schemas.microsoft.com/office/drawing/2016/5/11/chartex" xmlns:cx6="http://schemas.microsoft.com/office/drawing/2016/5/12/chartex" xmlns:cx7="http://schemas.microsoft.com/office/drawing/2016/5/13/chartex" xmlns:cx8="http://schemas.microsoft.com/office/drawing/2016/5/14/chartex" xmlns:mc="http://schemas.openxmlformats.org/markup-compatibility/2006" xmlns:aink="http://schemas.microsoft.com/office/drawing/2016/ink" xmlns:am3d="http://schemas.microsoft.com/office/drawing/2017/model3d" xmlns:o="urn:schemas-microsoft-com:office:office" xmlns:r="http://schemas.openxmlformats.org/officeDocument/2006/relationships" xmlns:m="http://schemas.openxmlformats.org/officeDocument/2006/math" xmlns:v="urn:schemas-microsoft-com:vml" xmlns:wp14="http://schemas.microsoft.com/office/word/2010/wordprocessingDrawing" xmlns:wp="http://schemas.openxmlformats.org/drawingml/2006/wordprocessingDrawing" xmlns:w10="urn:schemas-microsoft-com:office:word" xmlns:w="http://schemas.openxmlformats.org/wordprocessingml/2006/main" xmlns:w14="http://schemas.microsoft.com/office/word/2010/wordml" xmlns:w15="http://schemas.microsoft.com/office/word/2012/wordml" xmlns:w16cid="http://schemas.microsoft.com/office/word/2016/wordml/cid" xmlns:w16se="http://schemas.microsoft.com/office/word/2015/wordml/symex" xmlns:wpg="http://schemas.microsoft.com/office/word/2010/wordprocessingGroup" xmlns:wpi="http://schemas.microsoft.com/office/word/2010/wordprocessingInk" xmlns:wne="http://schemas.microsoft.com/office/word/2006/wordml" xmlns:wps="http://schemas.microsoft.com/office/word/2010/wordprocessingShape" mc:Ignorable="w14 w15 w16se w16cid wp14">
   <w:abstractNum w:abstractNumId="0" w15:restartNumberingAfterBreak="0">
     <w:nsid w:val="5BAC13FB"/>
     <w:multiLevelType w:val="multilevel"/>
@@ -6497,7 +7482,7 @@
 </file>
 
 <file path=word/styles.xml><?xml version="1.0" encoding="utf-8"?>
-<w:styles xmlns:mc="http://schemas.openxmlformats.org/markup-compatibility/2006" xmlns:r="http://schemas.openxmlformats.org/officeDocument/2006/relationships" xmlns:w="http://schemas.openxmlformats.org/wordprocessingml/2006/main" xmlns:w14="http://schemas.microsoft.com/office/word/2010/wordml" xmlns:w15="http://schemas.microsoft.com/office/word/2012/wordml" xmlns:w16cex="http://schemas.microsoft.com/office/word/2018/wordml/cex" xmlns:w16cid="http://schemas.microsoft.com/office/word/2016/wordml/cid" xmlns:w16="http://schemas.microsoft.com/office/word/2018/wordml" xmlns:w16se="http://schemas.microsoft.com/office/word/2015/wordml/symex" mc:Ignorable="w14 w15 w16se w16cid w16 w16cex">
+<w:styles xmlns:mc="http://schemas.openxmlformats.org/markup-compatibility/2006" xmlns:r="http://schemas.openxmlformats.org/officeDocument/2006/relationships" xmlns:w="http://schemas.openxmlformats.org/wordprocessingml/2006/main" xmlns:w14="http://schemas.microsoft.com/office/word/2010/wordml" xmlns:w15="http://schemas.microsoft.com/office/word/2012/wordml" xmlns:w16cid="http://schemas.microsoft.com/office/word/2016/wordml/cid" xmlns:w16se="http://schemas.microsoft.com/office/word/2015/wordml/symex" mc:Ignorable="w14 w15 w16se w16cid">
   <w:docDefaults>
     <w:rPrDefault>
       <w:rPr>
@@ -6507,7 +7492,7 @@
     </w:rPrDefault>
     <w:pPrDefault/>
   </w:docDefaults>
-  <w:latentStyles w:defLockedState="0" w:defUIPriority="99" w:defSemiHidden="0" w:defUnhideWhenUsed="0" w:defQFormat="0" w:count="376">
+  <w:latentStyles w:defLockedState="0" w:defUIPriority="99" w:defSemiHidden="0" w:defUnhideWhenUsed="0" w:defQFormat="0" w:count="377">
     <w:lsdException w:name="Normal" w:uiPriority="0" w:qFormat="1"/>
     <w:lsdException w:name="heading 1" w:uiPriority="9" w:qFormat="1"/>
     <w:lsdException w:name="heading 2" w:uiPriority="9" w:qFormat="1"/>
@@ -6884,6 +7869,7 @@
     <w:lsdException w:name="Hashtag" w:semiHidden="1" w:unhideWhenUsed="1"/>
     <w:lsdException w:name="Unresolved Mention" w:semiHidden="1" w:unhideWhenUsed="1"/>
     <w:lsdException w:name="Smart Link" w:semiHidden="1" w:unhideWhenUsed="1"/>
+    <w:lsdException w:name="Smart Link Error" w:semiHidden="1" w:unhideWhenUsed="1"/>
   </w:latentStyles>
   <w:style w:type="paragraph" w:default="1" w:styleId="Normal">
     <w:name w:val="Normal"/>
@@ -7143,6 +8129,34 @@
     <w:uiPriority w:val="99"/>
     <w:rsid w:val="009E6C56"/>
     <w:rPr>
+      <w:lang w:val="en-US" w:eastAsia="en-US"/>
+    </w:rPr>
+  </w:style>
+  <w:style w:type="paragraph" w:styleId="BalloonText">
+    <w:name w:val="Balloon Text"/>
+    <w:basedOn w:val="Normal"/>
+    <w:link w:val="BalloonTextChar"/>
+    <w:uiPriority w:val="99"/>
+    <w:semiHidden/>
+    <w:unhideWhenUsed/>
+    <w:rsid w:val="00BD1979"/>
+    <w:rPr>
+      <w:rFonts w:ascii="Segoe UI" w:hAnsi="Segoe UI" w:cs="Segoe UI"/>
+      <w:sz w:val="18"/>
+      <w:szCs w:val="18"/>
+    </w:rPr>
+  </w:style>
+  <w:style w:type="character" w:customStyle="1" w:styleId="BalloonTextChar">
+    <w:name w:val="Balloon Text Char"/>
+    <w:basedOn w:val="DefaultParagraphFont"/>
+    <w:link w:val="BalloonText"/>
+    <w:uiPriority w:val="99"/>
+    <w:semiHidden/>
+    <w:rsid w:val="00BD1979"/>
+    <w:rPr>
+      <w:rFonts w:ascii="Segoe UI" w:hAnsi="Segoe UI" w:cs="Segoe UI"/>
+      <w:sz w:val="18"/>
+      <w:szCs w:val="18"/>
       <w:lang w:val="en-US" w:eastAsia="en-US"/>
     </w:rPr>
   </w:style>
@@ -7449,7 +8463,7 @@
 </file>
 
 <file path=customXml/itemProps1.xml><?xml version="1.0" encoding="utf-8"?>
-<ds:datastoreItem xmlns:ds="http://schemas.openxmlformats.org/officeDocument/2006/customXml" ds:itemID="{C561630B-20F2-4A30-8984-2092DAA14D95}">
+<ds:datastoreItem xmlns:ds="http://schemas.openxmlformats.org/officeDocument/2006/customXml" ds:itemID="{9F2DCDF7-FAEA-4ED2-B9AE-64E48CC5C859}">
   <ds:schemaRefs>
     <ds:schemaRef ds:uri="http://schemas.openxmlformats.org/officeDocument/2006/bibliography"/>
   </ds:schemaRefs>

</xml_diff>